<commit_message>
Completed 3.1 - Dates
</commit_message>
<xml_diff>
--- a/Setup & Analysis/Student's Agreement.docx
+++ b/Setup & Analysis/Student's Agreement.docx
@@ -1264,7 +1264,39 @@
               <w:rPr>
                 <w:rFonts w:ascii="Avenir LT Std 45 Book" w:hAnsi="Avenir LT Std 45 Book"/>
               </w:rPr>
-              <w:t>22/1/17</w:t>
+              <w:t>2</w:t>
+            </w:r>
+            <w:r>
+              <w:rPr>
+                <w:rFonts w:ascii="Avenir LT Std 45 Book" w:hAnsi="Avenir LT Std 45 Book"/>
+              </w:rPr>
+              <w:t>5</w:t>
+            </w:r>
+            <w:bookmarkStart w:id="1" w:name="_GoBack"/>
+            <w:bookmarkEnd w:id="1"/>
+            <w:r>
+              <w:rPr>
+                <w:rFonts w:ascii="Avenir LT Std 45 Book" w:hAnsi="Avenir LT Std 45 Book"/>
+              </w:rPr>
+              <w:t>/</w:t>
+            </w:r>
+            <w:r>
+              <w:rPr>
+                <w:rFonts w:ascii="Avenir LT Std 45 Book" w:hAnsi="Avenir LT Std 45 Book"/>
+              </w:rPr>
+              <w:t>5</w:t>
+            </w:r>
+            <w:r>
+              <w:rPr>
+                <w:rFonts w:ascii="Avenir LT Std 45 Book" w:hAnsi="Avenir LT Std 45 Book"/>
+              </w:rPr>
+              <w:t>/1</w:t>
+            </w:r>
+            <w:r>
+              <w:rPr>
+                <w:rFonts w:ascii="Avenir LT Std 45 Book" w:hAnsi="Avenir LT Std 45 Book"/>
+              </w:rPr>
+              <w:t>8</w:t>
             </w:r>
           </w:p>
         </w:tc>
@@ -1406,7 +1438,37 @@
               <w:rPr>
                 <w:rFonts w:ascii="Avenir LT Std 45 Book" w:hAnsi="Avenir LT Std 45 Book"/>
               </w:rPr>
-              <w:t>26/2/17</w:t>
+              <w:t>2</w:t>
+            </w:r>
+            <w:r>
+              <w:rPr>
+                <w:rFonts w:ascii="Avenir LT Std 45 Book" w:hAnsi="Avenir LT Std 45 Book"/>
+              </w:rPr>
+              <w:t>5</w:t>
+            </w:r>
+            <w:r>
+              <w:rPr>
+                <w:rFonts w:ascii="Avenir LT Std 45 Book" w:hAnsi="Avenir LT Std 45 Book"/>
+              </w:rPr>
+              <w:t>/</w:t>
+            </w:r>
+            <w:r>
+              <w:rPr>
+                <w:rFonts w:ascii="Avenir LT Std 45 Book" w:hAnsi="Avenir LT Std 45 Book"/>
+              </w:rPr>
+              <w:t>5</w:t>
+            </w:r>
+            <w:r>
+              <w:rPr>
+                <w:rFonts w:ascii="Avenir LT Std 45 Book" w:hAnsi="Avenir LT Std 45 Book"/>
+              </w:rPr>
+              <w:t>/1</w:t>
+            </w:r>
+            <w:r>
+              <w:rPr>
+                <w:rFonts w:ascii="Avenir LT Std 45 Book" w:hAnsi="Avenir LT Std 45 Book"/>
+              </w:rPr>
+              <w:t>8</w:t>
             </w:r>
           </w:p>
         </w:tc>
@@ -1481,7 +1543,25 @@
               <w:rPr>
                 <w:rFonts w:ascii="Avenir LT Std 45 Book" w:hAnsi="Avenir LT Std 45 Book"/>
               </w:rPr>
-              <w:t>25/3/17</w:t>
+              <w:t>25/</w:t>
+            </w:r>
+            <w:r>
+              <w:rPr>
+                <w:rFonts w:ascii="Avenir LT Std 45 Book" w:hAnsi="Avenir LT Std 45 Book"/>
+              </w:rPr>
+              <w:t>5</w:t>
+            </w:r>
+            <w:r>
+              <w:rPr>
+                <w:rFonts w:ascii="Avenir LT Std 45 Book" w:hAnsi="Avenir LT Std 45 Book"/>
+              </w:rPr>
+              <w:t>/1</w:t>
+            </w:r>
+            <w:r>
+              <w:rPr>
+                <w:rFonts w:ascii="Avenir LT Std 45 Book" w:hAnsi="Avenir LT Std 45 Book"/>
+              </w:rPr>
+              <w:t>8</w:t>
             </w:r>
           </w:p>
         </w:tc>
@@ -1557,7 +1637,31 @@
               <w:rPr>
                 <w:rFonts w:ascii="Avenir LT Std 45 Book" w:hAnsi="Avenir LT Std 45 Book"/>
               </w:rPr>
-              <w:t>1/6/17</w:t>
+              <w:t>18</w:t>
+            </w:r>
+            <w:r>
+              <w:rPr>
+                <w:rFonts w:ascii="Avenir LT Std 45 Book" w:hAnsi="Avenir LT Std 45 Book"/>
+              </w:rPr>
+              <w:t>/</w:t>
+            </w:r>
+            <w:r>
+              <w:rPr>
+                <w:rFonts w:ascii="Avenir LT Std 45 Book" w:hAnsi="Avenir LT Std 45 Book"/>
+              </w:rPr>
+              <w:t>5</w:t>
+            </w:r>
+            <w:r>
+              <w:rPr>
+                <w:rFonts w:ascii="Avenir LT Std 45 Book" w:hAnsi="Avenir LT Std 45 Book"/>
+              </w:rPr>
+              <w:t>/1</w:t>
+            </w:r>
+            <w:r>
+              <w:rPr>
+                <w:rFonts w:ascii="Avenir LT Std 45 Book" w:hAnsi="Avenir LT Std 45 Book"/>
+              </w:rPr>
+              <w:t>8</w:t>
             </w:r>
           </w:p>
         </w:tc>
@@ -1631,7 +1735,13 @@
               <w:rPr>
                 <w:rFonts w:ascii="Avenir LT Std 45 Book" w:hAnsi="Avenir LT Std 45 Book"/>
               </w:rPr>
-              <w:t>8/6/17</w:t>
+              <w:t>8/6/1</w:t>
+            </w:r>
+            <w:r>
+              <w:rPr>
+                <w:rFonts w:ascii="Avenir LT Std 45 Book" w:hAnsi="Avenir LT Std 45 Book"/>
+              </w:rPr>
+              <w:t>8</w:t>
             </w:r>
           </w:p>
         </w:tc>
@@ -1660,7 +1770,7 @@
           <w:rFonts w:ascii="Avenir LT Std 45 Book" w:hAnsi="Avenir LT Std 45 Book"/>
         </w:rPr>
       </w:pPr>
-      <w:bookmarkStart w:id="1" w:name="_Toc1"/>
+      <w:bookmarkStart w:id="2" w:name="_Toc1"/>
       <w:r>
         <w:rPr>
           <w:rFonts w:ascii="Avenir LT Std 45 Book" w:eastAsia="Arial Unicode MS" w:hAnsi="Avenir LT Std 45 Book" w:cs="Arial Unicode MS"/>
@@ -1668,7 +1778,7 @@
         </w:rPr>
         <w:t xml:space="preserve">3.2 - Authenticity </w:t>
       </w:r>
-      <w:bookmarkEnd w:id="1"/>
+      <w:bookmarkEnd w:id="2"/>
     </w:p>
     <w:p>
       <w:pPr>
@@ -2039,7 +2149,7 @@
           <w:rFonts w:ascii="Avenir LT Std 45 Book" w:hAnsi="Avenir LT Std 45 Book"/>
         </w:rPr>
       </w:pPr>
-      <w:bookmarkStart w:id="2" w:name="_Toc2"/>
+      <w:bookmarkStart w:id="3" w:name="_Toc2"/>
       <w:r>
         <w:rPr>
           <w:rFonts w:ascii="Avenir LT Std 45 Book" w:eastAsia="Arial Unicode MS" w:hAnsi="Avenir LT Std 45 Book" w:cs="Arial Unicode MS"/>
@@ -2048,7 +2158,7 @@
         <w:lastRenderedPageBreak/>
         <w:t xml:space="preserve">3.3 - Bibliography </w:t>
       </w:r>
-      <w:bookmarkEnd w:id="2"/>
+      <w:bookmarkEnd w:id="3"/>
     </w:p>
     <w:p>
       <w:pPr>
@@ -2134,7 +2244,7 @@
           <w:rFonts w:ascii="Avenir LT Std 45 Book" w:hAnsi="Avenir LT Std 45 Book"/>
         </w:rPr>
       </w:pPr>
-      <w:bookmarkStart w:id="3" w:name="_Toc3"/>
+      <w:bookmarkStart w:id="4" w:name="_Toc3"/>
       <w:r>
         <w:rPr>
           <w:rFonts w:ascii="Avenir LT Std 45 Book" w:eastAsia="Arial Unicode MS" w:hAnsi="Avenir LT Std 45 Book" w:cs="Arial Unicode MS"/>
@@ -2142,7 +2252,7 @@
         </w:rPr>
         <w:t>3.4 - Project Brief Work Log</w:t>
       </w:r>
-      <w:bookmarkEnd w:id="3"/>
+      <w:bookmarkEnd w:id="4"/>
     </w:p>
     <w:tbl>
       <w:tblPr>
@@ -3016,13 +3126,7 @@
       <w:rPr>
         <w:rFonts w:ascii="Avenir LT Std 45 Book" w:hAnsi="Avenir LT Std 45 Book"/>
       </w:rPr>
-      <w:t xml:space="preserve">Copyright © </w:t>
-    </w:r>
-    <w:r>
-      <w:rPr>
-        <w:rFonts w:ascii="Avenir LT Std 45 Book" w:hAnsi="Avenir LT Std 45 Book"/>
-      </w:rPr>
-      <w:t>201</w:t>
+      <w:t>Copyright © 201</w:t>
     </w:r>
     <w:r>
       <w:rPr>
@@ -3030,8 +3134,6 @@
       </w:rPr>
       <w:t>8</w:t>
     </w:r>
-    <w:bookmarkStart w:id="4" w:name="_GoBack"/>
-    <w:bookmarkEnd w:id="4"/>
     <w:r>
       <w:rPr>
         <w:rFonts w:ascii="Avenir LT Std 45 Book" w:hAnsi="Avenir LT Std 45 Book"/>
@@ -4855,7 +4957,7 @@
 </file>
 
 <file path=customXml/itemProps1.xml><?xml version="1.0" encoding="utf-8"?>
-<ds:datastoreItem xmlns:ds="http://schemas.openxmlformats.org/officeDocument/2006/customXml" ds:itemID="{99A74B2E-0170-4CAF-8E75-1E1BB1DFCCFF}">
+<ds:datastoreItem xmlns:ds="http://schemas.openxmlformats.org/officeDocument/2006/customXml" ds:itemID="{655DCCD8-3427-4D92-A56B-851577188C1B}">
   <ds:schemaRefs>
     <ds:schemaRef ds:uri="http://schemas.openxmlformats.org/officeDocument/2006/bibliography"/>
   </ds:schemaRefs>

</xml_diff>